<commit_message>
Added tags delimit start and end of insertions
</commit_message>
<xml_diff>
--- a/ProjectHubble/documentation/Edwin Optical Systems With VBA.docx
+++ b/ProjectHubble/documentation/Edwin Optical Systems With VBA.docx
@@ -166,6 +166,20 @@
     </w:p>
     <w:p>
       <w:pPr>
+        <w:pStyle w:val="NoSpacing"/>
+        <w:rPr>
+          <w:vanish/>
+        </w:rPr>
+      </w:pPr>
+      <w:r>
+        <w:rPr>
+          <w:vanish/>
+        </w:rPr>
+        <w:t>[PATCH-NARRATIVE]</w:t>
+      </w:r>
+    </w:p>
+    <w:p>
+      <w:pPr>
         <w:pStyle w:val="Heading3"/>
       </w:pPr>
       <w:r>
@@ -445,401 +459,429 @@
       <w:pPr>
         <w:pStyle w:val="NoSpacing"/>
       </w:pPr>
+    </w:p>
+    <w:p>
+      <w:pPr>
+        <w:pStyle w:val="EOSBullet2"/>
+      </w:pPr>
+      <w:r>
+        <w:rPr>
+          <w:b/>
+        </w:rPr>
+        <w:t>EOS ID:</w:t>
+      </w:r>
+      <w:r>
+        <w:t xml:space="preserve"> 1423</w:t>
+      </w:r>
+      <w:r>
+        <w:br/>
+      </w:r>
+      <w:r>
+        <w:t>Problem: Problem-placeholder 1423</w:t>
+      </w:r>
+      <w:r>
+        <w:br/>
+      </w:r>
+      <w:r>
+        <w:t>Solution: Solution-placeholder 1423</w:t>
+      </w:r>
+    </w:p>
+    <w:p>
+      <w:pPr>
+        <w:pStyle w:val="NoSpacing"/>
+      </w:pPr>
+    </w:p>
+    <w:p>
+      <w:pPr>
+        <w:pStyle w:val="EOSBullet2"/>
+      </w:pPr>
+      <w:r>
+        <w:rPr>
+          <w:b/>
+        </w:rPr>
+        <w:t>EOS ID:</w:t>
+      </w:r>
+      <w:r>
+        <w:t xml:space="preserve"> 1409</w:t>
+      </w:r>
+      <w:r>
+        <w:br/>
+      </w:r>
+      <w:r>
+        <w:t>Problem: Problem-placeholder 1409</w:t>
+      </w:r>
+      <w:r>
+        <w:br/>
+      </w:r>
+      <w:r>
+        <w:t>Solution: Solution-placeholder 1409</w:t>
+      </w:r>
+    </w:p>
+    <w:p>
+      <w:pPr>
+        <w:pStyle w:val="NoSpacing"/>
+      </w:pPr>
+    </w:p>
+    <w:p>
+      <w:pPr>
+        <w:pStyle w:val="EOSBullet2"/>
+      </w:pPr>
+      <w:r>
+        <w:rPr>
+          <w:b/>
+        </w:rPr>
+        <w:t>EOS ID:</w:t>
+      </w:r>
+      <w:r>
+        <w:t xml:space="preserve"> </w:t>
+      </w:r>
+      <w:r>
+        <w:rPr>
+          <w:rStyle w:val="EOSBullet2Char"/>
+        </w:rPr>
+        <w:t>1406</w:t>
+      </w:r>
+      <w:r>
+        <w:rPr>
+          <w:rStyle w:val="EOSBullet2Char"/>
+        </w:rPr>
+        <w:br/>
+      </w:r>
+      <w:r>
+        <w:rPr>
+          <w:rStyle w:val="EOSBullet2Char"/>
+        </w:rPr>
+        <w:t>Problem: Problem-placeholder 1406</w:t>
+      </w:r>
+      <w:r>
+        <w:rPr>
+          <w:rStyle w:val="EOSBullet2Char"/>
+        </w:rPr>
+        <w:br/>
+      </w:r>
+      <w:r>
+        <w:rPr>
+          <w:rStyle w:val="EOSBullet2Char"/>
+        </w:rPr>
+        <w:t>Solution: Solution-placeholder 1406</w:t>
+      </w:r>
+    </w:p>
+    <w:p>
+      <w:pPr>
+        <w:pStyle w:val="NoSpacing"/>
+      </w:pPr>
+    </w:p>
+    <w:p>
+      <w:pPr>
+        <w:pStyle w:val="Heading3"/>
+      </w:pPr>
+      <w:r>
+        <w:t xml:space="preserve">EOS 3.2 Patch Release </w:t>
+      </w:r>
+      <w:r>
+        <w:t>2</w:t>
+      </w:r>
+    </w:p>
+    <w:p>
+      <w:pPr>
+        <w:pStyle w:val="NoSpacing"/>
+      </w:pPr>
+    </w:p>
+    <w:p>
+      <w:pPr>
+        <w:pStyle w:val="EOSBullet2"/>
+      </w:pPr>
+      <w:r>
+        <w:rPr>
+          <w:b/>
+        </w:rPr>
+        <w:t>EOS ID:</w:t>
+      </w:r>
+      <w:r>
+        <w:t xml:space="preserve"> 1223</w:t>
+      </w:r>
+      <w:r>
+        <w:br/>
+      </w:r>
+      <w:r>
+        <w:t>Problem: Problem-placeholder 1223</w:t>
+      </w:r>
+      <w:r>
+        <w:br/>
+      </w:r>
+      <w:r>
+        <w:t>Solution: Solution-placeholder 1223</w:t>
+      </w:r>
+    </w:p>
+    <w:p>
+      <w:pPr>
+        <w:pStyle w:val="NoSpacing"/>
+      </w:pPr>
+    </w:p>
+    <w:p>
+      <w:pPr>
+        <w:pStyle w:val="EOSBullet2"/>
+      </w:pPr>
+      <w:r>
+        <w:rPr>
+          <w:b/>
+        </w:rPr>
+        <w:t>EOS ID:</w:t>
+      </w:r>
+      <w:r>
+        <w:t xml:space="preserve"> 1209</w:t>
+      </w:r>
+      <w:r>
+        <w:br/>
+      </w:r>
+      <w:r>
+        <w:t>Problem: Problem-placeholder 1209</w:t>
+      </w:r>
+      <w:r>
+        <w:br/>
+      </w:r>
+      <w:r>
+        <w:t>Solution: Solution-placeholder 1209</w:t>
+      </w:r>
+    </w:p>
+    <w:p>
+      <w:pPr>
+        <w:pStyle w:val="NoSpacing"/>
+      </w:pPr>
+    </w:p>
+    <w:p>
+      <w:pPr>
+        <w:pStyle w:val="EOSBullet2"/>
+      </w:pPr>
+      <w:r>
+        <w:rPr>
+          <w:b/>
+        </w:rPr>
+        <w:t>EOS ID:</w:t>
+      </w:r>
+      <w:r>
+        <w:t xml:space="preserve"> 1206</w:t>
+      </w:r>
+      <w:r>
+        <w:br/>
+      </w:r>
+      <w:r>
+        <w:t>Problem: Problem-placeholder 1206</w:t>
+      </w:r>
+      <w:r>
+        <w:br/>
+      </w:r>
+      <w:r>
+        <w:t>Solution: Solution-placeholder 1206</w:t>
+      </w:r>
+    </w:p>
+    <w:p>
+      <w:pPr>
+        <w:pStyle w:val="NoSpacing"/>
+      </w:pPr>
+    </w:p>
+    <w:p>
+      <w:pPr>
+        <w:pStyle w:val="Heading3"/>
+      </w:pPr>
+      <w:r>
+        <w:t xml:space="preserve">EOS 3.2 Patch Release </w:t>
+      </w:r>
+      <w:r>
+        <w:t>1</w:t>
+      </w:r>
+    </w:p>
+    <w:p>
+      <w:pPr>
+        <w:pStyle w:val="NoSpacing"/>
+      </w:pPr>
+    </w:p>
+    <w:p>
+      <w:pPr>
+        <w:pStyle w:val="EOSBullet2"/>
+      </w:pPr>
+      <w:r>
+        <w:rPr>
+          <w:b/>
+        </w:rPr>
+        <w:t>EOS ID:</w:t>
+      </w:r>
+      <w:r>
+        <w:t xml:space="preserve"> 1123</w:t>
+      </w:r>
+      <w:r>
+        <w:br/>
+      </w:r>
+      <w:r>
+        <w:t>Problem: Problem-placeholder 1123</w:t>
+      </w:r>
+      <w:r>
+        <w:br/>
+      </w:r>
+      <w:r>
+        <w:t>Solution: Solution-placeholder 1123</w:t>
+      </w:r>
+    </w:p>
+    <w:p>
+      <w:pPr>
+        <w:pStyle w:val="NoSpacing"/>
+      </w:pPr>
+    </w:p>
+    <w:p>
+      <w:pPr>
+        <w:pStyle w:val="EOSBullet2"/>
+      </w:pPr>
+      <w:r>
+        <w:rPr>
+          <w:b/>
+        </w:rPr>
+        <w:t>EOS ID:</w:t>
+      </w:r>
+      <w:r>
+        <w:t xml:space="preserve"> 1109</w:t>
+      </w:r>
+      <w:r>
+        <w:br/>
+      </w:r>
+      <w:r>
+        <w:t>Problem: Problem-placeholder 1109</w:t>
+      </w:r>
+      <w:r>
+        <w:br/>
+      </w:r>
+      <w:r>
+        <w:t>Solution: Solution-placeholder 1109</w:t>
+      </w:r>
+    </w:p>
+    <w:p>
+      <w:pPr>
+        <w:pStyle w:val="NoSpacing"/>
+      </w:pPr>
+    </w:p>
+    <w:p>
+      <w:pPr>
+        <w:pStyle w:val="EOSBullet2"/>
+      </w:pPr>
+      <w:r>
+        <w:rPr>
+          <w:b/>
+        </w:rPr>
+        <w:lastRenderedPageBreak/>
+        <w:t>EOS ID:</w:t>
+      </w:r>
+      <w:r>
+        <w:t xml:space="preserve"> 1106</w:t>
+      </w:r>
+      <w:r>
+        <w:br/>
+      </w:r>
+      <w:r>
+        <w:t>Problem: Problem-placeholder 1106</w:t>
+      </w:r>
+      <w:r>
+        <w:br/>
+      </w:r>
+      <w:r>
+        <w:t>Solution: Solution-placeholder 1106</w:t>
+      </w:r>
+    </w:p>
+    <w:p/>
+    <w:p>
+      <w:pPr>
+        <w:pStyle w:val="Heading3"/>
+      </w:pPr>
+      <w:r>
+        <w:t>Delivery Content</w:t>
+      </w:r>
+    </w:p>
+    <w:p/>
+    <w:p>
+      <w:pPr>
+        <w:pStyle w:val="EOSBullet2"/>
+        <w:rPr>
+          <w:vanish/>
+        </w:rPr>
+      </w:pPr>
+      <w:r>
+        <w:rPr>
+          <w:vanish/>
+        </w:rPr>
+        <w:t>[CONTENT-START]</w:t>
+      </w:r>
+    </w:p>
+    <w:p>
+      <w:pPr>
+        <w:pStyle w:val="EOSBullet2"/>
+      </w:pPr>
+      <w:r>
+        <w:t>EOS/Optics/MirrorBalancer.dll</w:t>
+      </w:r>
+    </w:p>
+    <w:p>
+      <w:pPr>
+        <w:pStyle w:val="EOSBullet2"/>
+      </w:pPr>
+      <w:r>
+        <w:t>EOS/Optics/RNC2.dll</w:t>
+      </w:r>
+    </w:p>
+    <w:p>
+      <w:pPr>
+        <w:pStyle w:val="EOSBullet2"/>
+      </w:pPr>
+      <w:r>
+        <w:t>EOS/Optics/</w:t>
+      </w:r>
+      <w:proofErr w:type="spellStart"/>
+      <w:r>
+        <w:t>PrimeNumberSet.sql</w:t>
+      </w:r>
+      <w:proofErr w:type="spellEnd"/>
+    </w:p>
+    <w:p>
+      <w:pPr>
+        <w:pStyle w:val="EOSBullet2"/>
+      </w:pPr>
+      <w:r>
+        <w:t>EOS/Guidance/PropulsionMaterials.dll</w:t>
+      </w:r>
+    </w:p>
+    <w:p>
+      <w:pPr>
+        <w:pStyle w:val="EOSBullet2"/>
+      </w:pPr>
+      <w:r>
+        <w:t>EOS/Guidance/GryoLine.dll</w:t>
+      </w:r>
+    </w:p>
+    <w:p>
+      <w:pPr>
+        <w:pStyle w:val="EOSBullet2"/>
+      </w:pPr>
+      <w:r>
+        <w:t>EOS/Guidance/</w:t>
+      </w:r>
+      <w:proofErr w:type="spellStart"/>
+      <w:r>
+        <w:t>Radians.sql</w:t>
+      </w:r>
       <w:bookmarkStart w:id="0" w:name="_GoBack"/>
       <w:bookmarkEnd w:id="0"/>
+      <w:proofErr w:type="spellEnd"/>
     </w:p>
     <w:p>
       <w:pPr>
         <w:pStyle w:val="EOSBullet2"/>
-      </w:pPr>
-      <w:r>
-        <w:rPr>
-          <w:b/>
-        </w:rPr>
-        <w:t>EOS ID:</w:t>
-      </w:r>
-      <w:r>
-        <w:t xml:space="preserve"> 1423</w:t>
-      </w:r>
-      <w:r>
-        <w:br/>
-      </w:r>
-      <w:r>
-        <w:t>Problem: Problem-placeholder 1423</w:t>
-      </w:r>
-      <w:r>
-        <w:br/>
-      </w:r>
-      <w:r>
-        <w:t>Solution: Solution-placeholder 1423</w:t>
-      </w:r>
-    </w:p>
-    <w:p>
-      <w:pPr>
-        <w:pStyle w:val="NoSpacing"/>
-      </w:pPr>
-    </w:p>
-    <w:p>
-      <w:pPr>
-        <w:pStyle w:val="EOSBullet2"/>
-      </w:pPr>
-      <w:r>
-        <w:rPr>
-          <w:b/>
-        </w:rPr>
-        <w:t>EOS ID:</w:t>
-      </w:r>
-      <w:r>
-        <w:t xml:space="preserve"> 1409</w:t>
-      </w:r>
-      <w:r>
-        <w:br/>
-      </w:r>
-      <w:r>
-        <w:t>Problem: Problem-placeholder 1409</w:t>
-      </w:r>
-      <w:r>
-        <w:br/>
-      </w:r>
-      <w:r>
-        <w:t>Solution: Solution-placeholder 1409</w:t>
-      </w:r>
-    </w:p>
-    <w:p>
-      <w:pPr>
-        <w:pStyle w:val="NoSpacing"/>
-      </w:pPr>
-    </w:p>
-    <w:p>
-      <w:pPr>
-        <w:pStyle w:val="EOSBullet2"/>
-      </w:pPr>
-      <w:r>
-        <w:rPr>
-          <w:b/>
-        </w:rPr>
-        <w:t>EOS ID:</w:t>
-      </w:r>
-      <w:r>
-        <w:t xml:space="preserve"> </w:t>
-      </w:r>
-      <w:r>
-        <w:rPr>
-          <w:rStyle w:val="EOSBullet2Char"/>
-        </w:rPr>
-        <w:t>1406</w:t>
-      </w:r>
-      <w:r>
-        <w:rPr>
-          <w:rStyle w:val="EOSBullet2Char"/>
-        </w:rPr>
-        <w:br/>
-      </w:r>
-      <w:r>
-        <w:rPr>
-          <w:rStyle w:val="EOSBullet2Char"/>
-        </w:rPr>
-        <w:t>Problem: Problem-placeholder 1406</w:t>
-      </w:r>
-      <w:r>
-        <w:rPr>
-          <w:rStyle w:val="EOSBullet2Char"/>
-        </w:rPr>
-        <w:br/>
-      </w:r>
-      <w:r>
-        <w:rPr>
-          <w:rStyle w:val="EOSBullet2Char"/>
-        </w:rPr>
-        <w:t>Solution: Solution-placeholder 1406</w:t>
-      </w:r>
-    </w:p>
-    <w:p>
-      <w:pPr>
-        <w:pStyle w:val="NoSpacing"/>
-      </w:pPr>
-    </w:p>
-    <w:p>
-      <w:pPr>
-        <w:pStyle w:val="Heading3"/>
-      </w:pPr>
-      <w:r>
-        <w:t xml:space="preserve">EOS 3.2 Patch Release </w:t>
-      </w:r>
-      <w:r>
-        <w:t>2</w:t>
-      </w:r>
-    </w:p>
-    <w:p>
-      <w:pPr>
-        <w:pStyle w:val="NoSpacing"/>
-      </w:pPr>
-    </w:p>
-    <w:p>
-      <w:pPr>
-        <w:pStyle w:val="EOSBullet2"/>
-      </w:pPr>
-      <w:r>
-        <w:rPr>
-          <w:b/>
-        </w:rPr>
-        <w:t>EOS ID:</w:t>
-      </w:r>
-      <w:r>
-        <w:t xml:space="preserve"> 1223</w:t>
-      </w:r>
-      <w:r>
-        <w:br/>
-      </w:r>
-      <w:r>
-        <w:t>Problem: Problem-placeholder 1223</w:t>
-      </w:r>
-      <w:r>
-        <w:br/>
-      </w:r>
-      <w:r>
-        <w:t>Solution: Solution-placeholder 1223</w:t>
-      </w:r>
-    </w:p>
-    <w:p>
-      <w:pPr>
-        <w:pStyle w:val="NoSpacing"/>
-      </w:pPr>
-    </w:p>
-    <w:p>
-      <w:pPr>
-        <w:pStyle w:val="EOSBullet2"/>
-      </w:pPr>
-      <w:r>
-        <w:rPr>
-          <w:b/>
-        </w:rPr>
-        <w:t>EOS ID:</w:t>
-      </w:r>
-      <w:r>
-        <w:t xml:space="preserve"> 1209</w:t>
-      </w:r>
-      <w:r>
-        <w:br/>
-      </w:r>
-      <w:r>
-        <w:t>Problem: Problem-placeholder 1209</w:t>
-      </w:r>
-      <w:r>
-        <w:br/>
-      </w:r>
-      <w:r>
-        <w:t>Solution: Solution-placeholder 1209</w:t>
-      </w:r>
-    </w:p>
-    <w:p>
-      <w:pPr>
-        <w:pStyle w:val="NoSpacing"/>
-      </w:pPr>
-    </w:p>
-    <w:p>
-      <w:pPr>
-        <w:pStyle w:val="EOSBullet2"/>
-      </w:pPr>
-      <w:r>
-        <w:rPr>
-          <w:b/>
-        </w:rPr>
-        <w:t>EOS ID:</w:t>
-      </w:r>
-      <w:r>
-        <w:t xml:space="preserve"> 1206</w:t>
-      </w:r>
-      <w:r>
-        <w:br/>
-      </w:r>
-      <w:r>
-        <w:t>Problem: Problem-placeholder 1206</w:t>
-      </w:r>
-      <w:r>
-        <w:br/>
-      </w:r>
-      <w:r>
-        <w:t>Solution: Solution-placeholder 1206</w:t>
-      </w:r>
-    </w:p>
-    <w:p>
-      <w:pPr>
-        <w:pStyle w:val="NoSpacing"/>
-      </w:pPr>
-    </w:p>
-    <w:p>
-      <w:pPr>
-        <w:pStyle w:val="Heading3"/>
-      </w:pPr>
-      <w:r>
-        <w:t xml:space="preserve">EOS 3.2 Patch Release </w:t>
-      </w:r>
-      <w:r>
-        <w:t>1</w:t>
-      </w:r>
-    </w:p>
-    <w:p>
-      <w:pPr>
-        <w:pStyle w:val="NoSpacing"/>
-      </w:pPr>
-    </w:p>
-    <w:p>
-      <w:pPr>
-        <w:pStyle w:val="EOSBullet2"/>
-      </w:pPr>
-      <w:r>
-        <w:rPr>
-          <w:b/>
-        </w:rPr>
-        <w:t>EOS ID:</w:t>
-      </w:r>
-      <w:r>
-        <w:t xml:space="preserve"> 1123</w:t>
-      </w:r>
-      <w:r>
-        <w:br/>
-      </w:r>
-      <w:r>
-        <w:t>Problem: Problem-placeholder 1123</w:t>
-      </w:r>
-      <w:r>
-        <w:br/>
-      </w:r>
-      <w:r>
-        <w:t>Solution: Solution-placeholder 1123</w:t>
-      </w:r>
-    </w:p>
-    <w:p>
-      <w:pPr>
-        <w:pStyle w:val="NoSpacing"/>
-      </w:pPr>
-    </w:p>
-    <w:p>
-      <w:pPr>
-        <w:pStyle w:val="EOSBullet2"/>
-      </w:pPr>
-      <w:r>
-        <w:rPr>
-          <w:b/>
-        </w:rPr>
-        <w:t>EOS ID:</w:t>
-      </w:r>
-      <w:r>
-        <w:t xml:space="preserve"> 1109</w:t>
-      </w:r>
-      <w:r>
-        <w:br/>
-      </w:r>
-      <w:r>
-        <w:t>Problem: Problem-placeholder 1109</w:t>
-      </w:r>
-      <w:r>
-        <w:br/>
-      </w:r>
-      <w:r>
-        <w:t>Solution: Solution-placeholder 1109</w:t>
-      </w:r>
-    </w:p>
-    <w:p>
-      <w:pPr>
-        <w:pStyle w:val="NoSpacing"/>
-      </w:pPr>
-    </w:p>
-    <w:p>
-      <w:pPr>
-        <w:pStyle w:val="EOSBullet2"/>
-      </w:pPr>
-      <w:r>
-        <w:rPr>
-          <w:b/>
-        </w:rPr>
-        <w:lastRenderedPageBreak/>
-        <w:t>EOS ID:</w:t>
-      </w:r>
-      <w:r>
-        <w:t xml:space="preserve"> 1106</w:t>
-      </w:r>
-      <w:r>
-        <w:br/>
-      </w:r>
-      <w:r>
-        <w:t>Problem: Problem-placeholder 1106</w:t>
-      </w:r>
-      <w:r>
-        <w:br/>
-      </w:r>
-      <w:r>
-        <w:t>Solution: Solution-placeholder 1106</w:t>
-      </w:r>
-    </w:p>
-    <w:p/>
-    <w:p>
-      <w:pPr>
-        <w:pStyle w:val="Heading3"/>
-      </w:pPr>
-      <w:r>
-        <w:t>Delivery Content</w:t>
-      </w:r>
-    </w:p>
-    <w:p/>
-    <w:p>
-      <w:pPr>
-        <w:pStyle w:val="EOSBullet2"/>
-      </w:pPr>
-      <w:r>
-        <w:t>EOS/Optics/MirrorBalancer.dll</w:t>
-      </w:r>
-    </w:p>
-    <w:p>
-      <w:pPr>
-        <w:pStyle w:val="EOSBullet2"/>
-      </w:pPr>
-      <w:r>
-        <w:t>EOS/Optics/RNC2.dll</w:t>
-      </w:r>
-    </w:p>
-    <w:p>
-      <w:pPr>
-        <w:pStyle w:val="EOSBullet2"/>
-      </w:pPr>
-      <w:r>
-        <w:t>EOS/Optics/</w:t>
-      </w:r>
-      <w:proofErr w:type="spellStart"/>
-      <w:r>
-        <w:t>PrimeNumberSet.sql</w:t>
-      </w:r>
-      <w:proofErr w:type="spellEnd"/>
-    </w:p>
-    <w:p>
-      <w:pPr>
-        <w:pStyle w:val="EOSBullet2"/>
-      </w:pPr>
-      <w:r>
-        <w:t>EOS/Guidance/PropulsionMaterials.dll</w:t>
-      </w:r>
-    </w:p>
-    <w:p>
-      <w:pPr>
-        <w:pStyle w:val="EOSBullet2"/>
-      </w:pPr>
-      <w:r>
-        <w:t>EOS/Guidance/GryoLine.dll</w:t>
-      </w:r>
-    </w:p>
-    <w:p>
-      <w:pPr>
-        <w:pStyle w:val="EOSBullet2"/>
-      </w:pPr>
-      <w:r>
-        <w:t>EOS/Guidance/</w:t>
-      </w:r>
-      <w:proofErr w:type="spellStart"/>
-      <w:r>
-        <w:t>Radians.sql</w:t>
-      </w:r>
-      <w:proofErr w:type="spellEnd"/>
+        <w:rPr>
+          <w:vanish/>
+        </w:rPr>
+      </w:pPr>
+      <w:r>
+        <w:rPr>
+          <w:vanish/>
+        </w:rPr>
+        <w:t>[CONTENT-END]</w:t>
+      </w:r>
     </w:p>
     <w:p/>
     <w:p>
@@ -1721,6 +1763,7 @@
   <w:style w:type="character" w:default="1" w:styleId="DefaultParagraphFont">
     <w:name w:val="Default Paragraph Font"/>
     <w:uiPriority w:val="1"/>
+    <w:semiHidden/>
     <w:unhideWhenUsed/>
   </w:style>
   <w:style w:type="table" w:default="1" w:styleId="TableNormal">

</xml_diff>